<commit_message>
update DPP beamer template
</commit_message>
<xml_diff>
--- a/DPP/Dissertation_Proposal_Prospectus_title_page_Miao.docx
+++ b/DPP/Dissertation_Proposal_Prospectus_title_page_Miao.docx
@@ -736,7 +736,16 @@
                 <w:sz w:val="22"/>
                 <w:szCs w:val="22"/>
               </w:rPr>
-              <w:t>Miao.cai@slu.edu</w:t>
+              <w:t>m</w:t>
+            </w:r>
+            <w:r>
+              <w:rPr>
+                <w:rFonts w:ascii="Arial" w:hAnsi="Arial" w:cs="Arial"/>
+                <w:b/>
+                <w:sz w:val="22"/>
+                <w:szCs w:val="22"/>
+              </w:rPr>
+              <w:t>iao.cai@slu.edu</w:t>
             </w:r>
           </w:p>
         </w:tc>
@@ -1485,19 +1494,16 @@
                 <w:szCs w:val="22"/>
               </w:rPr>
             </w:pPr>
-          </w:p>
-          <w:p>
-            <w:pPr>
-              <w:tabs>
-                <w:tab w:val="center" w:pos="4320"/>
-                <w:tab w:val="right" w:pos="8640"/>
-              </w:tabs>
-              <w:rPr>
-                <w:rFonts w:ascii="Arial" w:hAnsi="Arial" w:cs="Arial"/>
-                <w:sz w:val="22"/>
-                <w:szCs w:val="22"/>
-              </w:rPr>
-            </w:pPr>
+            <w:r>
+              <w:rPr>
+                <w:rFonts w:ascii="Arial" w:hAnsi="Arial" w:cs="Arial"/>
+                <w:sz w:val="22"/>
+                <w:szCs w:val="22"/>
+              </w:rPr>
+              <w:t>Modeling Truck Safety Critical Events: Efficient Bayesian Hierarchical Statistical and Reliability Models</w:t>
+            </w:r>
+            <w:bookmarkStart w:id="0" w:name="_GoBack"/>
+            <w:bookmarkEnd w:id="0"/>
           </w:p>
           <w:p>
             <w:pPr>
@@ -4358,10 +4364,7 @@
         </w:rPr>
       </w:pPr>
     </w:p>
-    <w:p>
-      <w:bookmarkStart w:id="0" w:name="_GoBack"/>
-      <w:bookmarkEnd w:id="0"/>
-    </w:p>
+    <w:p/>
     <w:sectPr>
       <w:pgSz w:w="12240" w:h="15840"/>
       <w:pgMar w:top="1440" w:right="1440" w:bottom="1440" w:left="1440" w:header="720" w:footer="720" w:gutter="0"/>

</xml_diff>